<commit_message>
Se agregó la minuta de la semana 6
</commit_message>
<xml_diff>
--- a/02.Desarrollo del Proyecto/Reuniones/Semana 5/Roles/Minuta de Rol de Semana 5-08032019.docx
+++ b/02.Desarrollo del Proyecto/Reuniones/Semana 5/Roles/Minuta de Rol de Semana 5-08032019.docx
@@ -980,8 +980,10 @@
                 <w:sz w:val="20"/>
                 <w:szCs w:val="24"/>
               </w:rPr>
-              <w:t>Tareas de la semana 4</w:t>
-            </w:r>
+              <w:t>Tareas de la semana 5</w:t>
+            </w:r>
+            <w:bookmarkStart w:id="1" w:name="_GoBack"/>
+            <w:bookmarkEnd w:id="1"/>
             <w:r>
               <w:rPr>
                 <w:rFonts w:ascii="Arial" w:hAnsi="Arial" w:cs="Arial"/>
@@ -1520,8 +1522,6 @@
           <w:color w:val="002060"/>
         </w:rPr>
       </w:pPr>
-      <w:bookmarkStart w:id="1" w:name="_GoBack"/>
-      <w:bookmarkEnd w:id="1"/>
     </w:p>
     <w:p>
       <w:pPr>
@@ -1931,7 +1931,7 @@
             </wp:anchor>
           </w:drawing>
         </mc:Choice>
-        <mc:Fallback xmlns:w15="http://schemas.microsoft.com/office/word/2012/wordml" xmlns:w16se="http://schemas.microsoft.com/office/word/2015/wordml/symex" xmlns:w16cid="http://schemas.microsoft.com/office/word/2016/wordml/cid" xmlns:am3d="http://schemas.microsoft.com/office/drawing/2017/model3d" xmlns:aink="http://schemas.microsoft.com/office/drawing/2016/ink" xmlns:cx8="http://schemas.microsoft.com/office/drawing/2016/5/14/chartex" xmlns:cx7="http://schemas.microsoft.com/office/drawing/2016/5/13/chartex" xmlns:cx6="http://schemas.microsoft.com/office/drawing/2016/5/12/chartex" xmlns:cx5="http://schemas.microsoft.com/office/drawing/2016/5/11/chartex" xmlns:cx4="http://schemas.microsoft.com/office/drawing/2016/5/10/chartex" xmlns:cx3="http://schemas.microsoft.com/office/drawing/2016/5/9/chartex" xmlns:cx2="http://schemas.microsoft.com/office/drawing/2015/10/21/chartex" xmlns:cx1="http://schemas.microsoft.com/office/drawing/2015/9/8/chartex" xmlns:cx="http://schemas.microsoft.com/office/drawing/2014/chartex">
+        <mc:Fallback xmlns:cx="http://schemas.microsoft.com/office/drawing/2014/chartex" xmlns:cx1="http://schemas.microsoft.com/office/drawing/2015/9/8/chartex" xmlns:cx2="http://schemas.microsoft.com/office/drawing/2015/10/21/chartex" xmlns:cx3="http://schemas.microsoft.com/office/drawing/2016/5/9/chartex" xmlns:cx4="http://schemas.microsoft.com/office/drawing/2016/5/10/chartex" xmlns:cx5="http://schemas.microsoft.com/office/drawing/2016/5/11/chartex" xmlns:cx6="http://schemas.microsoft.com/office/drawing/2016/5/12/chartex" xmlns:cx7="http://schemas.microsoft.com/office/drawing/2016/5/13/chartex" xmlns:cx8="http://schemas.microsoft.com/office/drawing/2016/5/14/chartex" xmlns:aink="http://schemas.microsoft.com/office/drawing/2016/ink" xmlns:am3d="http://schemas.microsoft.com/office/drawing/2017/model3d" xmlns:w16cid="http://schemas.microsoft.com/office/word/2016/wordml/cid" xmlns:w16se="http://schemas.microsoft.com/office/word/2015/wordml/symex" xmlns:w15="http://schemas.microsoft.com/office/word/2012/wordml">
           <w:pict>
             <v:roundrect w14:anchorId="09BF0B40" id="Rectángulo: esquinas redondeadas 6" o:spid="_x0000_s1026" style="position:absolute;margin-left:-43.5pt;margin-top:27.6pt;width:66pt;height:712.5pt;z-index:251661312;visibility:visible;mso-wrap-style:square;mso-width-percent:0;mso-height-percent:0;mso-wrap-distance-left:9pt;mso-wrap-distance-top:0;mso-wrap-distance-right:9pt;mso-wrap-distance-bottom:0;mso-position-horizontal:absolute;mso-position-horizontal-relative:text;mso-position-vertical:absolute;mso-position-vertical-relative:text;mso-width-percent:0;mso-height-percent:0;mso-width-relative:margin;mso-height-relative:margin;v-text-anchor:middle" arcsize="10923f" o:gfxdata="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" fillcolor="#c9c9c9 [1942]" stroked="f" strokeweight="1pt">
               <v:fill color2="#c9c9c9 [1942]" rotate="t" angle="90" colors="0 #747474;.5 #a9a9a9;1 #c9c9c9" focus="100%" type="gradient"/>
@@ -2021,7 +2021,7 @@
             </wp:anchor>
           </w:drawing>
         </mc:Choice>
-        <mc:Fallback xmlns:w15="http://schemas.microsoft.com/office/word/2012/wordml" xmlns:w16se="http://schemas.microsoft.com/office/word/2015/wordml/symex" xmlns:w16cid="http://schemas.microsoft.com/office/word/2016/wordml/cid" xmlns:am3d="http://schemas.microsoft.com/office/drawing/2017/model3d" xmlns:aink="http://schemas.microsoft.com/office/drawing/2016/ink" xmlns:cx8="http://schemas.microsoft.com/office/drawing/2016/5/14/chartex" xmlns:cx7="http://schemas.microsoft.com/office/drawing/2016/5/13/chartex" xmlns:cx6="http://schemas.microsoft.com/office/drawing/2016/5/12/chartex" xmlns:cx5="http://schemas.microsoft.com/office/drawing/2016/5/11/chartex" xmlns:cx4="http://schemas.microsoft.com/office/drawing/2016/5/10/chartex" xmlns:cx3="http://schemas.microsoft.com/office/drawing/2016/5/9/chartex" xmlns:cx2="http://schemas.microsoft.com/office/drawing/2015/10/21/chartex" xmlns:cx1="http://schemas.microsoft.com/office/drawing/2015/9/8/chartex" xmlns:cx="http://schemas.microsoft.com/office/drawing/2014/chartex">
+        <mc:Fallback xmlns:cx="http://schemas.microsoft.com/office/drawing/2014/chartex" xmlns:cx1="http://schemas.microsoft.com/office/drawing/2015/9/8/chartex" xmlns:cx2="http://schemas.microsoft.com/office/drawing/2015/10/21/chartex" xmlns:cx3="http://schemas.microsoft.com/office/drawing/2016/5/9/chartex" xmlns:cx4="http://schemas.microsoft.com/office/drawing/2016/5/10/chartex" xmlns:cx5="http://schemas.microsoft.com/office/drawing/2016/5/11/chartex" xmlns:cx6="http://schemas.microsoft.com/office/drawing/2016/5/12/chartex" xmlns:cx7="http://schemas.microsoft.com/office/drawing/2016/5/13/chartex" xmlns:cx8="http://schemas.microsoft.com/office/drawing/2016/5/14/chartex" xmlns:aink="http://schemas.microsoft.com/office/drawing/2016/ink" xmlns:am3d="http://schemas.microsoft.com/office/drawing/2017/model3d" xmlns:w16cid="http://schemas.microsoft.com/office/word/2016/wordml/cid" xmlns:w16se="http://schemas.microsoft.com/office/word/2015/wordml/symex" xmlns:w15="http://schemas.microsoft.com/office/word/2012/wordml">
           <w:pict>
             <v:shapetype w14:anchorId="7E8CEF72" id="_x0000_t6" coordsize="21600,21600" o:spt="6" path="m,l,21600r21600,xe">
               <v:stroke joinstyle="miter"/>
@@ -5161,7 +5161,7 @@
   <a:extraClrSchemeLst/>
   <a:extLst>
     <a:ext uri="{05A4C25C-085E-4340-85A3-A5531E510DB2}">
-      <thm15:themeFamily xmlns="" xmlns:thm15="http://schemas.microsoft.com/office/thememl/2012/main" name="Office Theme" id="{62F939B6-93AF-4DB8-9C6B-D6C7DFDC589F}" vid="{4A3C46E8-61CC-4603-A589-7422A47A8E4A}"/>
+      <thm15:themeFamily xmlns:thm15="http://schemas.microsoft.com/office/thememl/2012/main" xmlns="" name="Office Theme" id="{62F939B6-93AF-4DB8-9C6B-D6C7DFDC589F}" vid="{4A3C46E8-61CC-4603-A589-7422A47A8E4A}"/>
     </a:ext>
   </a:extLst>
 </a:theme>
@@ -5172,7 +5172,7 @@
 </file>
 
 <file path=customXml/itemProps1.xml><?xml version="1.0" encoding="utf-8"?>
-<ds:datastoreItem xmlns:ds="http://schemas.openxmlformats.org/officeDocument/2006/customXml" ds:itemID="{2ED10120-B92B-4F20-BC7B-53D46E2D3916}">
+<ds:datastoreItem xmlns:ds="http://schemas.openxmlformats.org/officeDocument/2006/customXml" ds:itemID="{51DCC282-1AB4-48E6-BB2E-06470E2F8CD9}">
   <ds:schemaRefs>
     <ds:schemaRef ds:uri="http://schemas.openxmlformats.org/officeDocument/2006/bibliography"/>
   </ds:schemaRefs>

</xml_diff>